<commit_message>
Fixing figure 4.9 to correct cumulative committer counts (5->3)
</commit_message>
<xml_diff>
--- a/Thesis/Chapter4/Raw/Figures/TimeSizeExample.docx
+++ b/Thesis/Chapter4/Raw/Figures/TimeSizeExample.docx
@@ -1523,7 +1523,7 @@
                         <wps:cNvSpPr txBox="1"/>
                         <wps:spPr>
                           <a:xfrm>
-                            <a:off x="1172539" y="3382402"/>
+                            <a:off x="1172407" y="3381274"/>
                             <a:ext cx="3140710" cy="246380"/>
                           </a:xfrm>
                           <a:prstGeom prst="rect">
@@ -2656,7 +2656,7 @@
                                 <w:color w:val="000000" w:themeColor="text1"/>
                                 <w:kern w:val="24"/>
                               </w:rPr>
-                              <w:t>5</w:t>
+                              <w:t>3</w:t>
                             </w:r>
                           </w:p>
                         </w:txbxContent>
@@ -2672,6 +2672,10 @@
           </mc:Choice>
           <mc:Fallback>
             <w:pict>
+              <v:shapetype id="_x0000_t202" coordsize="21600,21600" o:spt="202" path="m,l,21600r21600,l21600,xe">
+                <v:stroke joinstyle="miter"/>
+                <v:path gradientshapeok="t" o:connecttype="rect"/>
+              </v:shapetype>
               <v:shape id="TextBox 84" o:spid="_x0000_s1071" type="#_x0000_t202" style="position:absolute;margin-left:331.05pt;margin-top:19.9pt;width:20.75pt;height:21.8pt;z-index:251669504;visibility:visible;mso-wrap-style:none;mso-wrap-distance-left:9pt;mso-wrap-distance-top:0;mso-wrap-distance-right:9pt;mso-wrap-distance-bottom:0;mso-position-horizontal:absolute;mso-position-horizontal-relative:text;mso-position-vertical:absolute;mso-position-vertical-relative:text;v-text-anchor:top" o:gfxdata="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" filled="f" stroked="f">
                 <v:textbox style="mso-fit-shape-to-text:t">
                   <w:txbxContent>
@@ -2688,7 +2692,7 @@
                           <w:color w:val="000000" w:themeColor="text1"/>
                           <w:kern w:val="24"/>
                         </w:rPr>
-                        <w:t>5</w:t>
+                        <w:t>3</w:t>
                       </w:r>
                     </w:p>
                   </w:txbxContent>

</xml_diff>